<commit_message>
Added CourseWork and Reports
</commit_message>
<xml_diff>
--- a/Lab3/Lab3.docx
+++ b/Lab3/Lab3.docx
@@ -560,19 +560,351 @@
     </w:p>
     <w:p>
       <w:pPr>
+        <w:numPr>
+          <w:ilvl w:val="0"/>
+          <w:numId w:val="17"/>
+        </w:numPr>
+        <w:shd w:val="clear" w:color="auto" w:fill="FFFFFF"/>
+        <w:spacing w:before="100" w:beforeAutospacing="1" w:after="100" w:afterAutospacing="1" w:line="240" w:lineRule="auto"/>
+        <w:rPr>
+          <w:rFonts w:cs="Times New Roman"/>
+          <w:color w:val="24292E"/>
+          <w:sz w:val="22"/>
+          <w:szCs w:val="24"/>
+          <w:lang w:val="ru-RU"/>
+        </w:rPr>
+      </w:pPr>
+      <w:r>
+        <w:rPr>
+          <w:rFonts w:cs="Times New Roman"/>
+          <w:color w:val="24292E"/>
+          <w:sz w:val="24"/>
+          <w:lang w:val="ru-RU"/>
+        </w:rPr>
+        <w:t>Выбрать набор данных (</w:t>
+      </w:r>
+      <w:proofErr w:type="spellStart"/>
+      <w:r>
+        <w:rPr>
+          <w:rFonts w:cs="Times New Roman"/>
+          <w:color w:val="24292E"/>
+          <w:sz w:val="24"/>
+          <w:lang w:val="ru-RU"/>
+        </w:rPr>
+        <w:t>датасет</w:t>
+      </w:r>
+      <w:proofErr w:type="spellEnd"/>
+      <w:r>
+        <w:rPr>
+          <w:rFonts w:cs="Times New Roman"/>
+          <w:color w:val="24292E"/>
+          <w:sz w:val="24"/>
+          <w:lang w:val="ru-RU"/>
+        </w:rPr>
+        <w:t>), содержащий категориальные признаки и пропуски в данных. Для выполнения следующих пунктов можно использовать несколько различных наборов данных (один для обработки пропусков, другой для категориальных признаков и т.д.)</w:t>
+      </w:r>
+    </w:p>
+    <w:p>
+      <w:pPr>
+        <w:numPr>
+          <w:ilvl w:val="0"/>
+          <w:numId w:val="17"/>
+        </w:numPr>
+        <w:shd w:val="clear" w:color="auto" w:fill="FFFFFF"/>
+        <w:spacing w:before="60" w:after="100" w:afterAutospacing="1" w:line="240" w:lineRule="auto"/>
+        <w:rPr>
+          <w:rFonts w:cs="Times New Roman"/>
+          <w:color w:val="24292E"/>
+          <w:sz w:val="24"/>
+          <w:lang w:val="ru-RU"/>
+        </w:rPr>
+      </w:pPr>
+      <w:r>
+        <w:rPr>
+          <w:rFonts w:cs="Times New Roman"/>
+          <w:color w:val="24292E"/>
+          <w:sz w:val="24"/>
+          <w:lang w:val="ru-RU"/>
+        </w:rPr>
+        <w:t xml:space="preserve">Для выбранного </w:t>
+      </w:r>
+      <w:proofErr w:type="spellStart"/>
+      <w:r>
+        <w:rPr>
+          <w:rFonts w:cs="Times New Roman"/>
+          <w:color w:val="24292E"/>
+          <w:sz w:val="24"/>
+          <w:lang w:val="ru-RU"/>
+        </w:rPr>
+        <w:t>датасета</w:t>
+      </w:r>
+      <w:proofErr w:type="spellEnd"/>
+      <w:r>
+        <w:rPr>
+          <w:rFonts w:cs="Times New Roman"/>
+          <w:color w:val="24292E"/>
+          <w:sz w:val="24"/>
+          <w:lang w:val="ru-RU"/>
+        </w:rPr>
+        <w:t xml:space="preserve"> (</w:t>
+      </w:r>
+      <w:proofErr w:type="spellStart"/>
+      <w:r>
+        <w:rPr>
+          <w:rFonts w:cs="Times New Roman"/>
+          <w:color w:val="24292E"/>
+          <w:sz w:val="24"/>
+          <w:lang w:val="ru-RU"/>
+        </w:rPr>
+        <w:t>датасетов</w:t>
+      </w:r>
+      <w:proofErr w:type="spellEnd"/>
+      <w:r>
+        <w:rPr>
+          <w:rFonts w:cs="Times New Roman"/>
+          <w:color w:val="24292E"/>
+          <w:sz w:val="24"/>
+          <w:lang w:val="ru-RU"/>
+        </w:rPr>
+        <w:t>) на основе материалов</w:t>
+      </w:r>
+      <w:r>
+        <w:rPr>
+          <w:rFonts w:cs="Times New Roman"/>
+          <w:color w:val="24292E"/>
+          <w:sz w:val="24"/>
+        </w:rPr>
+        <w:t> </w:t>
+      </w:r>
+      <w:hyperlink r:id="rId6" w:history="1">
+        <w:r>
+          <w:rPr>
+            <w:rStyle w:val="a7"/>
+            <w:rFonts w:cs="Times New Roman"/>
+            <w:color w:val="0366D6"/>
+            <w:sz w:val="24"/>
+            <w:lang w:val="ru-RU"/>
+          </w:rPr>
+          <w:t>лекции</w:t>
+        </w:r>
+      </w:hyperlink>
+      <w:r>
+        <w:rPr>
+          <w:rFonts w:cs="Times New Roman"/>
+          <w:color w:val="24292E"/>
+          <w:sz w:val="24"/>
+        </w:rPr>
+        <w:t> </w:t>
+      </w:r>
+      <w:r>
+        <w:rPr>
+          <w:rFonts w:cs="Times New Roman"/>
+          <w:color w:val="24292E"/>
+          <w:sz w:val="24"/>
+          <w:lang w:val="ru-RU"/>
+        </w:rPr>
+        <w:t>решить следующие задачи:</w:t>
+      </w:r>
+    </w:p>
+    <w:p>
+      <w:pPr>
+        <w:numPr>
+          <w:ilvl w:val="0"/>
+          <w:numId w:val="18"/>
+        </w:numPr>
+        <w:shd w:val="clear" w:color="auto" w:fill="FFFFFF"/>
+        <w:spacing w:before="100" w:beforeAutospacing="1" w:after="100" w:afterAutospacing="1" w:line="240" w:lineRule="auto"/>
+        <w:ind w:left="1134"/>
+        <w:rPr>
+          <w:rFonts w:cs="Times New Roman"/>
+          <w:color w:val="24292E"/>
+          <w:sz w:val="24"/>
+        </w:rPr>
+      </w:pPr>
+      <w:proofErr w:type="spellStart"/>
+      <w:r>
+        <w:rPr>
+          <w:rFonts w:cs="Times New Roman"/>
+          <w:color w:val="24292E"/>
+          <w:sz w:val="24"/>
+        </w:rPr>
+        <w:t>обработку</w:t>
+      </w:r>
+      <w:proofErr w:type="spellEnd"/>
+      <w:r>
+        <w:rPr>
+          <w:rFonts w:cs="Times New Roman"/>
+          <w:color w:val="24292E"/>
+          <w:sz w:val="24"/>
+        </w:rPr>
+        <w:t xml:space="preserve"> </w:t>
+      </w:r>
+      <w:proofErr w:type="spellStart"/>
+      <w:r>
+        <w:rPr>
+          <w:rFonts w:cs="Times New Roman"/>
+          <w:color w:val="24292E"/>
+          <w:sz w:val="24"/>
+        </w:rPr>
+        <w:t>пропусков</w:t>
+      </w:r>
+      <w:proofErr w:type="spellEnd"/>
+      <w:r>
+        <w:rPr>
+          <w:rFonts w:cs="Times New Roman"/>
+          <w:color w:val="24292E"/>
+          <w:sz w:val="24"/>
+        </w:rPr>
+        <w:t xml:space="preserve"> в </w:t>
+      </w:r>
+      <w:proofErr w:type="spellStart"/>
+      <w:r>
+        <w:rPr>
+          <w:rFonts w:cs="Times New Roman"/>
+          <w:color w:val="24292E"/>
+          <w:sz w:val="24"/>
+        </w:rPr>
+        <w:t>данных</w:t>
+      </w:r>
+      <w:proofErr w:type="spellEnd"/>
+      <w:r>
+        <w:rPr>
+          <w:rFonts w:cs="Times New Roman"/>
+          <w:color w:val="24292E"/>
+          <w:sz w:val="24"/>
+        </w:rPr>
+        <w:t>;</w:t>
+      </w:r>
+    </w:p>
+    <w:p>
+      <w:pPr>
+        <w:numPr>
+          <w:ilvl w:val="0"/>
+          <w:numId w:val="18"/>
+        </w:numPr>
+        <w:shd w:val="clear" w:color="auto" w:fill="FFFFFF"/>
+        <w:spacing w:before="60" w:after="100" w:afterAutospacing="1" w:line="240" w:lineRule="auto"/>
+        <w:ind w:left="1134"/>
+        <w:rPr>
+          <w:rFonts w:cs="Times New Roman"/>
+          <w:color w:val="24292E"/>
+          <w:sz w:val="24"/>
+        </w:rPr>
+      </w:pPr>
+      <w:proofErr w:type="spellStart"/>
+      <w:r>
+        <w:rPr>
+          <w:rFonts w:cs="Times New Roman"/>
+          <w:color w:val="24292E"/>
+          <w:sz w:val="24"/>
+        </w:rPr>
+        <w:t>кодирование</w:t>
+      </w:r>
+      <w:proofErr w:type="spellEnd"/>
+      <w:r>
+        <w:rPr>
+          <w:rFonts w:cs="Times New Roman"/>
+          <w:color w:val="24292E"/>
+          <w:sz w:val="24"/>
+        </w:rPr>
+        <w:t xml:space="preserve"> </w:t>
+      </w:r>
+      <w:proofErr w:type="spellStart"/>
+      <w:r>
+        <w:rPr>
+          <w:rFonts w:cs="Times New Roman"/>
+          <w:color w:val="24292E"/>
+          <w:sz w:val="24"/>
+        </w:rPr>
+        <w:t>категориальных</w:t>
+      </w:r>
+      <w:proofErr w:type="spellEnd"/>
+      <w:r>
+        <w:rPr>
+          <w:rFonts w:cs="Times New Roman"/>
+          <w:color w:val="24292E"/>
+          <w:sz w:val="24"/>
+        </w:rPr>
+        <w:t xml:space="preserve"> </w:t>
+      </w:r>
+      <w:proofErr w:type="spellStart"/>
+      <w:r>
+        <w:rPr>
+          <w:rFonts w:cs="Times New Roman"/>
+          <w:color w:val="24292E"/>
+          <w:sz w:val="24"/>
+        </w:rPr>
+        <w:t>признаков</w:t>
+      </w:r>
+      <w:proofErr w:type="spellEnd"/>
+      <w:r>
+        <w:rPr>
+          <w:rFonts w:cs="Times New Roman"/>
+          <w:color w:val="24292E"/>
+          <w:sz w:val="24"/>
+        </w:rPr>
+        <w:t>;</w:t>
+      </w:r>
+    </w:p>
+    <w:p>
+      <w:pPr>
+        <w:numPr>
+          <w:ilvl w:val="0"/>
+          <w:numId w:val="18"/>
+        </w:numPr>
+        <w:shd w:val="clear" w:color="auto" w:fill="FFFFFF"/>
+        <w:spacing w:before="60" w:after="100" w:afterAutospacing="1" w:line="240" w:lineRule="auto"/>
+        <w:ind w:left="1134"/>
+        <w:rPr>
+          <w:rFonts w:cs="Times New Roman"/>
+          <w:color w:val="24292E"/>
+          <w:sz w:val="24"/>
+        </w:rPr>
+      </w:pPr>
+      <w:proofErr w:type="spellStart"/>
+      <w:r>
+        <w:rPr>
+          <w:rFonts w:cs="Times New Roman"/>
+          <w:color w:val="24292E"/>
+          <w:sz w:val="24"/>
+        </w:rPr>
+        <w:t>масштабирование</w:t>
+      </w:r>
+      <w:proofErr w:type="spellEnd"/>
+      <w:r>
+        <w:rPr>
+          <w:rFonts w:cs="Times New Roman"/>
+          <w:color w:val="24292E"/>
+          <w:sz w:val="24"/>
+        </w:rPr>
+        <w:t xml:space="preserve"> </w:t>
+      </w:r>
+      <w:proofErr w:type="spellStart"/>
+      <w:r>
+        <w:rPr>
+          <w:rFonts w:cs="Times New Roman"/>
+          <w:color w:val="24292E"/>
+          <w:sz w:val="24"/>
+        </w:rPr>
+        <w:t>данных</w:t>
+      </w:r>
+      <w:proofErr w:type="spellEnd"/>
+      <w:r>
+        <w:rPr>
+          <w:rFonts w:cs="Times New Roman"/>
+          <w:color w:val="24292E"/>
+          <w:sz w:val="24"/>
+        </w:rPr>
+        <w:t>.</w:t>
+      </w:r>
+    </w:p>
+    <w:p>
+      <w:pPr>
         <w:pStyle w:val="1"/>
         <w:rPr>
           <w:lang w:val="ru-RU"/>
         </w:rPr>
       </w:pPr>
-    </w:p>
-    <w:p>
-      <w:pPr>
-        <w:pStyle w:val="1"/>
-        <w:rPr>
-          <w:lang w:val="ru-RU"/>
-        </w:rPr>
-      </w:pPr>
       <w:r>
         <w:rPr>
           <w:lang w:val="ru-RU"/>
@@ -596,6 +928,7 @@
     <w:p>
       <w:pPr>
         <w:rPr>
+          <w:sz w:val="24"/>
           <w:lang w:val="ru-RU"/>
         </w:rPr>
       </w:pPr>
@@ -604,6 +937,12 @@
           <w:lang w:val="ru-RU"/>
         </w:rPr>
         <w:tab/>
+      </w:r>
+      <w:r>
+        <w:rPr>
+          <w:sz w:val="24"/>
+          <w:lang w:val="ru-RU"/>
+        </w:rPr>
         <w:t xml:space="preserve">Выбираем набор данных. В качестве набора данных возьму набор данных в котором описаны все пассажиры Титаника. </w:t>
       </w:r>
     </w:p>
@@ -1195,65 +1534,14 @@
       </w:pPr>
       <w:r>
         <w:rPr>
+          <w:noProof/>
           <w:lang w:val="en-US"/>
         </w:rPr>
         <w:drawing>
           <wp:inline distT="0" distB="0" distL="0" distR="0" wp14:anchorId="1D29A67E" wp14:editId="27F6FD01">
-            <wp:extent cx="2115623" cy="2664117"/>
-            <wp:effectExtent l="0" t="0" r="5715" b="3175"/>
+            <wp:extent cx="1589103" cy="2001091"/>
+            <wp:effectExtent l="0" t="0" r="0" b="5715"/>
             <wp:docPr id="2" name="Рисунок 2"/>
-            <wp:cNvGraphicFramePr>
-              <a:graphicFrameLocks xmlns:a="http://schemas.openxmlformats.org/drawingml/2006/main" noChangeAspect="1"/>
-            </wp:cNvGraphicFramePr>
-            <a:graphic xmlns:a="http://schemas.openxmlformats.org/drawingml/2006/main">
-              <a:graphicData uri="http://schemas.openxmlformats.org/drawingml/2006/picture">
-                <pic:pic xmlns:pic="http://schemas.openxmlformats.org/drawingml/2006/picture">
-                  <pic:nvPicPr>
-                    <pic:cNvPr id="1" name=""/>
-                    <pic:cNvPicPr/>
-                  </pic:nvPicPr>
-                  <pic:blipFill>
-                    <a:blip r:embed="rId6"/>
-                    <a:stretch>
-                      <a:fillRect/>
-                    </a:stretch>
-                  </pic:blipFill>
-                  <pic:spPr>
-                    <a:xfrm>
-                      <a:off x="0" y="0"/>
-                      <a:ext cx="2137385" cy="2691520"/>
-                    </a:xfrm>
-                    <a:prstGeom prst="rect">
-                      <a:avLst/>
-                    </a:prstGeom>
-                  </pic:spPr>
-                </pic:pic>
-              </a:graphicData>
-            </a:graphic>
-          </wp:inline>
-        </w:drawing>
-      </w:r>
-      <w:r>
-        <w:rPr>
-          <w:noProof/>
-        </w:rPr>
-        <w:t xml:space="preserve"> </w:t>
-      </w:r>
-      <w:r>
-        <w:rPr>
-          <w:noProof/>
-        </w:rPr>
-        <w:t xml:space="preserve">    </w:t>
-      </w:r>
-      <w:r>
-        <w:rPr>
-          <w:lang w:val="en-US"/>
-        </w:rPr>
-        <w:drawing>
-          <wp:inline distT="0" distB="0" distL="0" distR="0" wp14:anchorId="267FE7FF" wp14:editId="0E5FF2E6">
-            <wp:extent cx="2281561" cy="2704072"/>
-            <wp:effectExtent l="0" t="0" r="4445" b="1270"/>
-            <wp:docPr id="3" name="Рисунок 3"/>
             <wp:cNvGraphicFramePr>
               <a:graphicFrameLocks xmlns:a="http://schemas.openxmlformats.org/drawingml/2006/main" noChangeAspect="1"/>
             </wp:cNvGraphicFramePr>
@@ -1273,7 +1561,7 @@
                   <pic:spPr>
                     <a:xfrm>
                       <a:off x="0" y="0"/>
-                      <a:ext cx="2305676" cy="2732653"/>
+                      <a:ext cx="1622458" cy="2043094"/>
                     </a:xfrm>
                     <a:prstGeom prst="rect">
                       <a:avLst/>
@@ -1285,23 +1573,28 @@
           </wp:inline>
         </w:drawing>
       </w:r>
-    </w:p>
-    <w:p>
-      <w:pPr>
-        <w:ind w:left="1060"/>
-        <w:rPr>
-          <w:lang w:val="en-US"/>
-        </w:rPr>
-      </w:pPr>
-      <w:r>
-        <w:rPr>
+      <w:r>
+        <w:rPr>
+          <w:noProof/>
+        </w:rPr>
+        <w:t xml:space="preserve"> </w:t>
+      </w:r>
+      <w:r>
+        <w:rPr>
+          <w:noProof/>
+        </w:rPr>
+        <w:t xml:space="preserve">    </w:t>
+      </w:r>
+      <w:r>
+        <w:rPr>
+          <w:noProof/>
           <w:lang w:val="en-US"/>
         </w:rPr>
         <w:drawing>
-          <wp:inline distT="0" distB="0" distL="0" distR="0" wp14:anchorId="446333C4" wp14:editId="3BA13DEF">
-            <wp:extent cx="1473693" cy="876983"/>
-            <wp:effectExtent l="0" t="0" r="0" b="0"/>
-            <wp:docPr id="5" name="Рисунок 5"/>
+          <wp:inline distT="0" distB="0" distL="0" distR="0" wp14:anchorId="267FE7FF" wp14:editId="0E5FF2E6">
+            <wp:extent cx="1677880" cy="1988598"/>
+            <wp:effectExtent l="0" t="0" r="0" b="5715"/>
+            <wp:docPr id="3" name="Рисунок 3"/>
             <wp:cNvGraphicFramePr>
               <a:graphicFrameLocks xmlns:a="http://schemas.openxmlformats.org/drawingml/2006/main" noChangeAspect="1"/>
             </wp:cNvGraphicFramePr>
@@ -1321,7 +1614,7 @@
                   <pic:spPr>
                     <a:xfrm>
                       <a:off x="0" y="0"/>
-                      <a:ext cx="1497446" cy="891118"/>
+                      <a:ext cx="1728066" cy="2048077"/>
                     </a:xfrm>
                     <a:prstGeom prst="rect">
                       <a:avLst/>
@@ -1333,21 +1626,24 @@
           </wp:inline>
         </w:drawing>
       </w:r>
-      <w:r>
-        <w:rPr>
-          <w:lang w:val="en-US"/>
-        </w:rPr>
-        <w:t xml:space="preserve">        </w:t>
-      </w:r>
-      <w:r>
-        <w:rPr>
+    </w:p>
+    <w:p>
+      <w:pPr>
+        <w:ind w:left="1060"/>
+        <w:rPr>
+          <w:lang w:val="en-US"/>
+        </w:rPr>
+      </w:pPr>
+      <w:r>
+        <w:rPr>
+          <w:noProof/>
           <w:lang w:val="en-US"/>
         </w:rPr>
         <w:drawing>
-          <wp:inline distT="0" distB="0" distL="0" distR="0" wp14:anchorId="4868AF43" wp14:editId="0EB79955">
-            <wp:extent cx="2760956" cy="759486"/>
-            <wp:effectExtent l="0" t="0" r="0" b="2540"/>
-            <wp:docPr id="4" name="Рисунок 4"/>
+          <wp:inline distT="0" distB="0" distL="0" distR="0" wp14:anchorId="446333C4" wp14:editId="3BA13DEF">
+            <wp:extent cx="1473693" cy="876983"/>
+            <wp:effectExtent l="0" t="0" r="0" b="0"/>
+            <wp:docPr id="5" name="Рисунок 5"/>
             <wp:cNvGraphicFramePr>
               <a:graphicFrameLocks xmlns:a="http://schemas.openxmlformats.org/drawingml/2006/main" noChangeAspect="1"/>
             </wp:cNvGraphicFramePr>
@@ -1367,7 +1663,7 @@
                   <pic:spPr>
                     <a:xfrm>
                       <a:off x="0" y="0"/>
-                      <a:ext cx="2855280" cy="785433"/>
+                      <a:ext cx="1497446" cy="891118"/>
                     </a:xfrm>
                     <a:prstGeom prst="rect">
                       <a:avLst/>
@@ -1379,24 +1675,22 @@
           </wp:inline>
         </w:drawing>
       </w:r>
-    </w:p>
-    <w:p>
-      <w:pPr>
-        <w:ind w:left="1060"/>
-        <w:rPr>
-          <w:lang w:val="en-US"/>
-        </w:rPr>
-      </w:pPr>
-      <w:r>
-        <w:rPr>
-          <w:lang w:val="en-US"/>
-        </w:rPr>
-        <w:lastRenderedPageBreak/>
+      <w:r>
+        <w:rPr>
+          <w:lang w:val="en-US"/>
+        </w:rPr>
+        <w:t xml:space="preserve">        </w:t>
+      </w:r>
+      <w:r>
+        <w:rPr>
+          <w:noProof/>
+          <w:lang w:val="en-US"/>
+        </w:rPr>
         <w:drawing>
-          <wp:inline distT="0" distB="0" distL="0" distR="0" wp14:anchorId="236ED592" wp14:editId="67C1DF00">
-            <wp:extent cx="5784776" cy="1527168"/>
-            <wp:effectExtent l="0" t="0" r="0" b="0"/>
-            <wp:docPr id="6" name="Рисунок 6"/>
+          <wp:inline distT="0" distB="0" distL="0" distR="0" wp14:anchorId="4868AF43" wp14:editId="0EB79955">
+            <wp:extent cx="2760956" cy="759486"/>
+            <wp:effectExtent l="0" t="0" r="0" b="2540"/>
+            <wp:docPr id="4" name="Рисунок 4"/>
             <wp:cNvGraphicFramePr>
               <a:graphicFrameLocks xmlns:a="http://schemas.openxmlformats.org/drawingml/2006/main" noChangeAspect="1"/>
             </wp:cNvGraphicFramePr>
@@ -1416,7 +1710,7 @@
                   <pic:spPr>
                     <a:xfrm>
                       <a:off x="0" y="0"/>
-                      <a:ext cx="5829772" cy="1539047"/>
+                      <a:ext cx="2855280" cy="785433"/>
                     </a:xfrm>
                     <a:prstGeom prst="rect">
                       <a:avLst/>
@@ -1431,45 +1725,22 @@
     </w:p>
     <w:p>
       <w:pPr>
-        <w:rPr>
-          <w:lang w:val="en-US"/>
-        </w:rPr>
-      </w:pPr>
-    </w:p>
-    <w:p>
-      <w:pPr>
-        <w:pStyle w:val="a5"/>
-        <w:numPr>
-          <w:ilvl w:val="0"/>
-          <w:numId w:val="16"/>
-        </w:numPr>
-        <w:rPr>
-          <w:lang w:val="en-US"/>
-        </w:rPr>
-      </w:pPr>
-      <w:r>
-        <w:rPr>
-          <w:lang w:val="ru-RU"/>
-        </w:rPr>
-        <w:t>Обработка пропущенных данных:</w:t>
-      </w:r>
-    </w:p>
-    <w:p>
-      <w:pPr>
         <w:ind w:left="1060"/>
         <w:rPr>
+          <w:lang w:val="en-US"/>
+        </w:rPr>
+      </w:pPr>
+      <w:r>
+        <w:rPr>
           <w:noProof/>
-        </w:rPr>
-      </w:pPr>
-      <w:r>
-        <w:rPr>
-          <w:lang w:val="en-US"/>
-        </w:rPr>
+          <w:lang w:val="en-US"/>
+        </w:rPr>
+        <w:lastRenderedPageBreak/>
         <w:drawing>
-          <wp:inline distT="0" distB="0" distL="0" distR="0" wp14:anchorId="7CE064BA" wp14:editId="5B2E8F8A">
-            <wp:extent cx="2824249" cy="896361"/>
-            <wp:effectExtent l="0" t="0" r="0" b="5715"/>
-            <wp:docPr id="7" name="Рисунок 7"/>
+          <wp:inline distT="0" distB="0" distL="0" distR="0" wp14:anchorId="236ED592" wp14:editId="67C1DF00">
+            <wp:extent cx="5784776" cy="1527168"/>
+            <wp:effectExtent l="0" t="0" r="0" b="0"/>
+            <wp:docPr id="6" name="Рисунок 6"/>
             <wp:cNvGraphicFramePr>
               <a:graphicFrameLocks xmlns:a="http://schemas.openxmlformats.org/drawingml/2006/main" noChangeAspect="1"/>
             </wp:cNvGraphicFramePr>
@@ -1489,7 +1760,7 @@
                   <pic:spPr>
                     <a:xfrm>
                       <a:off x="0" y="0"/>
-                      <a:ext cx="2877375" cy="913222"/>
+                      <a:ext cx="5829772" cy="1539047"/>
                     </a:xfrm>
                     <a:prstGeom prst="rect">
                       <a:avLst/>
@@ -1501,21 +1772,49 @@
           </wp:inline>
         </w:drawing>
       </w:r>
-      <w:r>
+    </w:p>
+    <w:p>
+      <w:pPr>
+        <w:rPr>
+          <w:lang w:val="en-US"/>
+        </w:rPr>
+      </w:pPr>
+    </w:p>
+    <w:p>
+      <w:pPr>
+        <w:pStyle w:val="a5"/>
+        <w:numPr>
+          <w:ilvl w:val="0"/>
+          <w:numId w:val="16"/>
+        </w:numPr>
+        <w:rPr>
+          <w:lang w:val="en-US"/>
+        </w:rPr>
+      </w:pPr>
+      <w:r>
+        <w:rPr>
+          <w:lang w:val="ru-RU"/>
+        </w:rPr>
+        <w:t>Обработка пропущенных данных:</w:t>
+      </w:r>
+    </w:p>
+    <w:p>
+      <w:pPr>
+        <w:ind w:left="1060"/>
         <w:rPr>
           <w:noProof/>
         </w:rPr>
-        <w:t xml:space="preserve"> </w:t>
-      </w:r>
-      <w:r>
-        <w:rPr>
+      </w:pPr>
+      <w:r>
+        <w:rPr>
+          <w:noProof/>
           <w:lang w:val="en-US"/>
         </w:rPr>
         <w:drawing>
-          <wp:inline distT="0" distB="0" distL="0" distR="0" wp14:anchorId="21592E8A" wp14:editId="45C78943">
-            <wp:extent cx="2734322" cy="946496"/>
-            <wp:effectExtent l="0" t="0" r="0" b="6350"/>
-            <wp:docPr id="8" name="Рисунок 8"/>
+          <wp:inline distT="0" distB="0" distL="0" distR="0" wp14:anchorId="7CE064BA" wp14:editId="5B2E8F8A">
+            <wp:extent cx="2824249" cy="896361"/>
+            <wp:effectExtent l="0" t="0" r="0" b="5715"/>
+            <wp:docPr id="7" name="Рисунок 7"/>
             <wp:cNvGraphicFramePr>
               <a:graphicFrameLocks xmlns:a="http://schemas.openxmlformats.org/drawingml/2006/main" noChangeAspect="1"/>
             </wp:cNvGraphicFramePr>
@@ -1535,7 +1834,7 @@
                   <pic:spPr>
                     <a:xfrm>
                       <a:off x="0" y="0"/>
-                      <a:ext cx="2771544" cy="959381"/>
+                      <a:ext cx="2877375" cy="913222"/>
                     </a:xfrm>
                     <a:prstGeom prst="rect">
                       <a:avLst/>
@@ -1547,24 +1846,22 @@
           </wp:inline>
         </w:drawing>
       </w:r>
-    </w:p>
-    <w:p>
-      <w:pPr>
-        <w:ind w:left="1060"/>
-        <w:rPr>
-          <w:lang w:val="en-US"/>
-        </w:rPr>
-      </w:pPr>
-      <w:bookmarkStart w:id="0" w:name="_GoBack"/>
-      <w:r>
-        <w:rPr>
+      <w:r>
+        <w:rPr>
+          <w:noProof/>
+        </w:rPr>
+        <w:t xml:space="preserve"> </w:t>
+      </w:r>
+      <w:r>
+        <w:rPr>
+          <w:noProof/>
           <w:lang w:val="en-US"/>
         </w:rPr>
         <w:drawing>
-          <wp:inline distT="0" distB="0" distL="0" distR="0" wp14:anchorId="7ACE9B86" wp14:editId="54336B4D">
-            <wp:extent cx="5846920" cy="1547484"/>
-            <wp:effectExtent l="0" t="0" r="0" b="2540"/>
-            <wp:docPr id="9" name="Рисунок 9"/>
+          <wp:inline distT="0" distB="0" distL="0" distR="0" wp14:anchorId="21592E8A" wp14:editId="45C78943">
+            <wp:extent cx="2734322" cy="946496"/>
+            <wp:effectExtent l="0" t="0" r="0" b="6350"/>
+            <wp:docPr id="8" name="Рисунок 8"/>
             <wp:cNvGraphicFramePr>
               <a:graphicFrameLocks xmlns:a="http://schemas.openxmlformats.org/drawingml/2006/main" noChangeAspect="1"/>
             </wp:cNvGraphicFramePr>
@@ -1584,7 +1881,7 @@
                   <pic:spPr>
                     <a:xfrm>
                       <a:off x="0" y="0"/>
-                      <a:ext cx="5878376" cy="1555809"/>
+                      <a:ext cx="2771544" cy="959381"/>
                     </a:xfrm>
                     <a:prstGeom prst="rect">
                       <a:avLst/>
@@ -1596,7 +1893,6 @@
           </wp:inline>
         </w:drawing>
       </w:r>
-      <w:bookmarkEnd w:id="0"/>
     </w:p>
     <w:p>
       <w:pPr>
@@ -1607,13 +1903,14 @@
       </w:pPr>
       <w:r>
         <w:rPr>
+          <w:noProof/>
           <w:lang w:val="en-US"/>
         </w:rPr>
         <w:drawing>
-          <wp:inline distT="0" distB="0" distL="0" distR="0" wp14:anchorId="09F43E54" wp14:editId="1277D230">
-            <wp:extent cx="5722632" cy="1367505"/>
-            <wp:effectExtent l="0" t="0" r="0" b="4445"/>
-            <wp:docPr id="10" name="Рисунок 10"/>
+          <wp:inline distT="0" distB="0" distL="0" distR="0" wp14:anchorId="7ACE9B86" wp14:editId="54336B4D">
+            <wp:extent cx="5846920" cy="1547484"/>
+            <wp:effectExtent l="0" t="0" r="0" b="2540"/>
+            <wp:docPr id="9" name="Рисунок 9"/>
             <wp:cNvGraphicFramePr>
               <a:graphicFrameLocks xmlns:a="http://schemas.openxmlformats.org/drawingml/2006/main" noChangeAspect="1"/>
             </wp:cNvGraphicFramePr>
@@ -1633,7 +1930,7 @@
                   <pic:spPr>
                     <a:xfrm>
                       <a:off x="0" y="0"/>
-                      <a:ext cx="5766290" cy="1377938"/>
+                      <a:ext cx="5878376" cy="1555809"/>
                     </a:xfrm>
                     <a:prstGeom prst="rect">
                       <a:avLst/>
@@ -1655,13 +1952,14 @@
       </w:pPr>
       <w:r>
         <w:rPr>
+          <w:noProof/>
           <w:lang w:val="en-US"/>
         </w:rPr>
         <w:drawing>
-          <wp:inline distT="0" distB="0" distL="0" distR="0" wp14:anchorId="4BCFF8A9" wp14:editId="39BC2F36">
-            <wp:extent cx="2094957" cy="772358"/>
-            <wp:effectExtent l="0" t="0" r="635" b="2540"/>
-            <wp:docPr id="11" name="Рисунок 11"/>
+          <wp:inline distT="0" distB="0" distL="0" distR="0" wp14:anchorId="09F43E54" wp14:editId="1277D230">
+            <wp:extent cx="5722632" cy="1367505"/>
+            <wp:effectExtent l="0" t="0" r="0" b="4445"/>
+            <wp:docPr id="10" name="Рисунок 10"/>
             <wp:cNvGraphicFramePr>
               <a:graphicFrameLocks xmlns:a="http://schemas.openxmlformats.org/drawingml/2006/main" noChangeAspect="1"/>
             </wp:cNvGraphicFramePr>
@@ -1681,7 +1979,7 @@
                   <pic:spPr>
                     <a:xfrm>
                       <a:off x="0" y="0"/>
-                      <a:ext cx="2218675" cy="817970"/>
+                      <a:ext cx="5766290" cy="1377938"/>
                     </a:xfrm>
                     <a:prstGeom prst="rect">
                       <a:avLst/>
@@ -1693,15 +1991,24 @@
           </wp:inline>
         </w:drawing>
       </w:r>
-      <w:r>
-        <w:rPr>
+    </w:p>
+    <w:p>
+      <w:pPr>
+        <w:ind w:left="1060"/>
+        <w:rPr>
+          <w:lang w:val="en-US"/>
+        </w:rPr>
+      </w:pPr>
+      <w:r>
+        <w:rPr>
+          <w:noProof/>
           <w:lang w:val="en-US"/>
         </w:rPr>
         <w:drawing>
-          <wp:inline distT="0" distB="0" distL="0" distR="0" wp14:anchorId="7EF95237" wp14:editId="08175E2C">
-            <wp:extent cx="2725445" cy="912260"/>
-            <wp:effectExtent l="0" t="0" r="5080" b="2540"/>
-            <wp:docPr id="12" name="Рисунок 12"/>
+          <wp:inline distT="0" distB="0" distL="0" distR="0" wp14:anchorId="4BCFF8A9" wp14:editId="39BC2F36">
+            <wp:extent cx="2094957" cy="772358"/>
+            <wp:effectExtent l="0" t="0" r="635" b="2540"/>
+            <wp:docPr id="11" name="Рисунок 11"/>
             <wp:cNvGraphicFramePr>
               <a:graphicFrameLocks xmlns:a="http://schemas.openxmlformats.org/drawingml/2006/main" noChangeAspect="1"/>
             </wp:cNvGraphicFramePr>
@@ -1721,7 +2028,7 @@
                   <pic:spPr>
                     <a:xfrm>
                       <a:off x="0" y="0"/>
-                      <a:ext cx="2828579" cy="946781"/>
+                      <a:ext cx="2218675" cy="817970"/>
                     </a:xfrm>
                     <a:prstGeom prst="rect">
                       <a:avLst/>
@@ -1733,23 +2040,16 @@
           </wp:inline>
         </w:drawing>
       </w:r>
-    </w:p>
-    <w:p>
-      <w:pPr>
-        <w:ind w:left="1060"/>
-        <w:rPr>
-          <w:lang w:val="en-US"/>
-        </w:rPr>
-      </w:pPr>
-      <w:r>
-        <w:rPr>
+      <w:r>
+        <w:rPr>
+          <w:noProof/>
           <w:lang w:val="en-US"/>
         </w:rPr>
         <w:drawing>
-          <wp:inline distT="0" distB="0" distL="0" distR="0" wp14:anchorId="67F1AA39" wp14:editId="5BDB943E">
-            <wp:extent cx="4492101" cy="1449867"/>
-            <wp:effectExtent l="0" t="0" r="3810" b="0"/>
-            <wp:docPr id="13" name="Рисунок 13"/>
+          <wp:inline distT="0" distB="0" distL="0" distR="0" wp14:anchorId="7EF95237" wp14:editId="08175E2C">
+            <wp:extent cx="2725445" cy="912260"/>
+            <wp:effectExtent l="0" t="0" r="5080" b="2540"/>
+            <wp:docPr id="12" name="Рисунок 12"/>
             <wp:cNvGraphicFramePr>
               <a:graphicFrameLocks xmlns:a="http://schemas.openxmlformats.org/drawingml/2006/main" noChangeAspect="1"/>
             </wp:cNvGraphicFramePr>
@@ -1769,7 +2069,7 @@
                   <pic:spPr>
                     <a:xfrm>
                       <a:off x="0" y="0"/>
-                      <a:ext cx="4570149" cy="1475058"/>
+                      <a:ext cx="2828579" cy="946781"/>
                     </a:xfrm>
                     <a:prstGeom prst="rect">
                       <a:avLst/>
@@ -1791,14 +2091,14 @@
       </w:pPr>
       <w:r>
         <w:rPr>
-          <w:lang w:val="en-US"/>
-        </w:rPr>
-        <w:lastRenderedPageBreak/>
+          <w:noProof/>
+          <w:lang w:val="en-US"/>
+        </w:rPr>
         <w:drawing>
-          <wp:inline distT="0" distB="0" distL="0" distR="0" wp14:anchorId="2E87E2E5" wp14:editId="15B88D80">
-            <wp:extent cx="2921909" cy="1722268"/>
-            <wp:effectExtent l="0" t="0" r="0" b="5080"/>
-            <wp:docPr id="14" name="Рисунок 14"/>
+          <wp:inline distT="0" distB="0" distL="0" distR="0" wp14:anchorId="67F1AA39" wp14:editId="5BDB943E">
+            <wp:extent cx="4492101" cy="1449867"/>
+            <wp:effectExtent l="0" t="0" r="3810" b="0"/>
+            <wp:docPr id="13" name="Рисунок 13"/>
             <wp:cNvGraphicFramePr>
               <a:graphicFrameLocks xmlns:a="http://schemas.openxmlformats.org/drawingml/2006/main" noChangeAspect="1"/>
             </wp:cNvGraphicFramePr>
@@ -1818,7 +2118,7 @@
                   <pic:spPr>
                     <a:xfrm>
                       <a:off x="0" y="0"/>
-                      <a:ext cx="2976639" cy="1754528"/>
+                      <a:ext cx="4570149" cy="1475058"/>
                     </a:xfrm>
                     <a:prstGeom prst="rect">
                       <a:avLst/>
@@ -1840,13 +2140,15 @@
       </w:pPr>
       <w:r>
         <w:rPr>
-          <w:lang w:val="en-US"/>
-        </w:rPr>
+          <w:noProof/>
+          <w:lang w:val="en-US"/>
+        </w:rPr>
+        <w:lastRenderedPageBreak/>
         <w:drawing>
-          <wp:inline distT="0" distB="0" distL="0" distR="0" wp14:anchorId="73574325" wp14:editId="778ACFAC">
-            <wp:extent cx="2747010" cy="431500"/>
-            <wp:effectExtent l="0" t="0" r="0" b="635"/>
-            <wp:docPr id="15" name="Рисунок 15"/>
+          <wp:inline distT="0" distB="0" distL="0" distR="0" wp14:anchorId="2E87E2E5" wp14:editId="15B88D80">
+            <wp:extent cx="2921909" cy="1722268"/>
+            <wp:effectExtent l="0" t="0" r="0" b="5080"/>
+            <wp:docPr id="14" name="Рисунок 14"/>
             <wp:cNvGraphicFramePr>
               <a:graphicFrameLocks xmlns:a="http://schemas.openxmlformats.org/drawingml/2006/main" noChangeAspect="1"/>
             </wp:cNvGraphicFramePr>
@@ -1866,7 +2168,7 @@
                   <pic:spPr>
                     <a:xfrm>
                       <a:off x="0" y="0"/>
-                      <a:ext cx="2904893" cy="456300"/>
+                      <a:ext cx="2976639" cy="1754528"/>
                     </a:xfrm>
                     <a:prstGeom prst="rect">
                       <a:avLst/>
@@ -1878,15 +2180,24 @@
           </wp:inline>
         </w:drawing>
       </w:r>
-      <w:r>
-        <w:rPr>
+    </w:p>
+    <w:p>
+      <w:pPr>
+        <w:ind w:left="1060"/>
+        <w:rPr>
+          <w:lang w:val="en-US"/>
+        </w:rPr>
+      </w:pPr>
+      <w:r>
+        <w:rPr>
+          <w:noProof/>
           <w:lang w:val="en-US"/>
         </w:rPr>
         <w:drawing>
-          <wp:inline distT="0" distB="0" distL="0" distR="0" wp14:anchorId="7271C831" wp14:editId="1219F06C">
-            <wp:extent cx="3018408" cy="391937"/>
-            <wp:effectExtent l="0" t="0" r="4445" b="1905"/>
-            <wp:docPr id="18" name="Рисунок 18"/>
+          <wp:inline distT="0" distB="0" distL="0" distR="0" wp14:anchorId="73574325" wp14:editId="778ACFAC">
+            <wp:extent cx="2747010" cy="431500"/>
+            <wp:effectExtent l="0" t="0" r="0" b="635"/>
+            <wp:docPr id="15" name="Рисунок 15"/>
             <wp:cNvGraphicFramePr>
               <a:graphicFrameLocks xmlns:a="http://schemas.openxmlformats.org/drawingml/2006/main" noChangeAspect="1"/>
             </wp:cNvGraphicFramePr>
@@ -1906,7 +2217,7 @@
                   <pic:spPr>
                     <a:xfrm>
                       <a:off x="0" y="0"/>
-                      <a:ext cx="3124547" cy="405719"/>
+                      <a:ext cx="2904893" cy="456300"/>
                     </a:xfrm>
                     <a:prstGeom prst="rect">
                       <a:avLst/>
@@ -1918,23 +2229,16 @@
           </wp:inline>
         </w:drawing>
       </w:r>
-    </w:p>
-    <w:p>
-      <w:pPr>
-        <w:ind w:left="1060"/>
-        <w:rPr>
-          <w:lang w:val="en-US"/>
-        </w:rPr>
-      </w:pPr>
-      <w:r>
-        <w:rPr>
+      <w:r>
+        <w:rPr>
+          <w:noProof/>
           <w:lang w:val="en-US"/>
         </w:rPr>
         <w:drawing>
-          <wp:inline distT="0" distB="0" distL="0" distR="0" wp14:anchorId="512AC03A" wp14:editId="701D577F">
-            <wp:extent cx="2747598" cy="1740023"/>
-            <wp:effectExtent l="0" t="0" r="0" b="0"/>
-            <wp:docPr id="17" name="Рисунок 17"/>
+          <wp:inline distT="0" distB="0" distL="0" distR="0" wp14:anchorId="7271C831" wp14:editId="1219F06C">
+            <wp:extent cx="3018408" cy="391937"/>
+            <wp:effectExtent l="0" t="0" r="4445" b="1905"/>
+            <wp:docPr id="18" name="Рисунок 18"/>
             <wp:cNvGraphicFramePr>
               <a:graphicFrameLocks xmlns:a="http://schemas.openxmlformats.org/drawingml/2006/main" noChangeAspect="1"/>
             </wp:cNvGraphicFramePr>
@@ -1954,7 +2258,7 @@
                   <pic:spPr>
                     <a:xfrm>
                       <a:off x="0" y="0"/>
-                      <a:ext cx="2788300" cy="1765799"/>
+                      <a:ext cx="3124547" cy="405719"/>
                     </a:xfrm>
                     <a:prstGeom prst="rect">
                       <a:avLst/>
@@ -1966,15 +2270,24 @@
           </wp:inline>
         </w:drawing>
       </w:r>
-      <w:r>
-        <w:rPr>
+    </w:p>
+    <w:p>
+      <w:pPr>
+        <w:ind w:left="1060"/>
+        <w:rPr>
+          <w:lang w:val="en-US"/>
+        </w:rPr>
+      </w:pPr>
+      <w:r>
+        <w:rPr>
+          <w:noProof/>
           <w:lang w:val="en-US"/>
         </w:rPr>
         <w:drawing>
-          <wp:inline distT="0" distB="0" distL="0" distR="0" wp14:anchorId="2C71A69F" wp14:editId="1F11F084">
-            <wp:extent cx="2769833" cy="1566203"/>
+          <wp:inline distT="0" distB="0" distL="0" distR="0" wp14:anchorId="512AC03A" wp14:editId="701D577F">
+            <wp:extent cx="2747598" cy="1740023"/>
             <wp:effectExtent l="0" t="0" r="0" b="0"/>
-            <wp:docPr id="19" name="Рисунок 19"/>
+            <wp:docPr id="17" name="Рисунок 17"/>
             <wp:cNvGraphicFramePr>
               <a:graphicFrameLocks xmlns:a="http://schemas.openxmlformats.org/drawingml/2006/main" noChangeAspect="1"/>
             </wp:cNvGraphicFramePr>
@@ -1994,7 +2307,7 @@
                   <pic:spPr>
                     <a:xfrm>
                       <a:off x="0" y="0"/>
-                      <a:ext cx="2832574" cy="1601680"/>
+                      <a:ext cx="2788300" cy="1765799"/>
                     </a:xfrm>
                     <a:prstGeom prst="rect">
                       <a:avLst/>
@@ -2006,55 +2319,16 @@
           </wp:inline>
         </w:drawing>
       </w:r>
-    </w:p>
-    <w:p>
-      <w:pPr>
-        <w:ind w:left="1060"/>
-        <w:rPr>
-          <w:lang w:val="en-US"/>
-        </w:rPr>
-      </w:pPr>
-    </w:p>
-    <w:p>
-      <w:pPr>
-        <w:pStyle w:val="a5"/>
-        <w:numPr>
-          <w:ilvl w:val="0"/>
-          <w:numId w:val="16"/>
-        </w:numPr>
-        <w:rPr>
-          <w:lang w:val="ru-RU"/>
-        </w:rPr>
-      </w:pPr>
-      <w:r>
-        <w:rPr>
-          <w:lang w:val="ru-RU"/>
-        </w:rPr>
-        <w:t xml:space="preserve">Замена категориальных </w:t>
-      </w:r>
-      <w:r>
-        <w:rPr>
-          <w:lang w:val="ru-RU"/>
-        </w:rPr>
-        <w:t xml:space="preserve">данных на числовые: </w:t>
-      </w:r>
-    </w:p>
-    <w:p>
-      <w:pPr>
-        <w:ind w:left="1060"/>
-        <w:rPr>
-          <w:lang w:val="ru-RU"/>
-        </w:rPr>
-      </w:pPr>
-      <w:r>
-        <w:rPr>
-          <w:lang w:val="ru-RU"/>
+      <w:r>
+        <w:rPr>
+          <w:noProof/>
+          <w:lang w:val="en-US"/>
         </w:rPr>
         <w:drawing>
-          <wp:inline distT="0" distB="0" distL="0" distR="0" wp14:anchorId="080BA401" wp14:editId="1A659861">
-            <wp:extent cx="3639622" cy="692458"/>
-            <wp:effectExtent l="0" t="0" r="0" b="6350"/>
-            <wp:docPr id="20" name="Рисунок 20"/>
+          <wp:inline distT="0" distB="0" distL="0" distR="0" wp14:anchorId="2C71A69F" wp14:editId="1F11F084">
+            <wp:extent cx="2769833" cy="1566203"/>
+            <wp:effectExtent l="0" t="0" r="0" b="0"/>
+            <wp:docPr id="19" name="Рисунок 19"/>
             <wp:cNvGraphicFramePr>
               <a:graphicFrameLocks xmlns:a="http://schemas.openxmlformats.org/drawingml/2006/main" noChangeAspect="1"/>
             </wp:cNvGraphicFramePr>
@@ -2074,7 +2348,7 @@
                   <pic:spPr>
                     <a:xfrm>
                       <a:off x="0" y="0"/>
-                      <a:ext cx="3804158" cy="723762"/>
+                      <a:ext cx="2832574" cy="1601680"/>
                     </a:xfrm>
                     <a:prstGeom prst="rect">
                       <a:avLst/>
@@ -2091,18 +2365,51 @@
       <w:pPr>
         <w:ind w:left="1060"/>
         <w:rPr>
-          <w:lang w:val="ru-RU"/>
-        </w:rPr>
-      </w:pPr>
-      <w:r>
-        <w:rPr>
+          <w:lang w:val="en-US"/>
+        </w:rPr>
+      </w:pPr>
+    </w:p>
+    <w:p>
+      <w:pPr>
+        <w:pStyle w:val="a5"/>
+        <w:numPr>
+          <w:ilvl w:val="0"/>
+          <w:numId w:val="16"/>
+        </w:numPr>
+        <w:rPr>
+          <w:lang w:val="ru-RU"/>
+        </w:rPr>
+      </w:pPr>
+      <w:r>
+        <w:rPr>
+          <w:lang w:val="ru-RU"/>
+        </w:rPr>
+        <w:t xml:space="preserve">Замена категориальных </w:t>
+      </w:r>
+      <w:r>
+        <w:rPr>
+          <w:lang w:val="ru-RU"/>
+        </w:rPr>
+        <w:t xml:space="preserve">данных на числовые: </w:t>
+      </w:r>
+    </w:p>
+    <w:p>
+      <w:pPr>
+        <w:ind w:left="1060"/>
+        <w:rPr>
+          <w:lang w:val="ru-RU"/>
+        </w:rPr>
+      </w:pPr>
+      <w:r>
+        <w:rPr>
+          <w:noProof/>
           <w:lang w:val="ru-RU"/>
         </w:rPr>
         <w:drawing>
-          <wp:inline distT="0" distB="0" distL="0" distR="0" wp14:anchorId="370AE3AC" wp14:editId="76493B42">
-            <wp:extent cx="2853948" cy="1580225"/>
-            <wp:effectExtent l="0" t="0" r="3810" b="0"/>
-            <wp:docPr id="21" name="Рисунок 21"/>
+          <wp:inline distT="0" distB="0" distL="0" distR="0" wp14:anchorId="080BA401" wp14:editId="1A659861">
+            <wp:extent cx="3639622" cy="692458"/>
+            <wp:effectExtent l="0" t="0" r="0" b="6350"/>
+            <wp:docPr id="20" name="Рисунок 20"/>
             <wp:cNvGraphicFramePr>
               <a:graphicFrameLocks xmlns:a="http://schemas.openxmlformats.org/drawingml/2006/main" noChangeAspect="1"/>
             </wp:cNvGraphicFramePr>
@@ -2122,7 +2429,7 @@
                   <pic:spPr>
                     <a:xfrm>
                       <a:off x="0" y="0"/>
-                      <a:ext cx="2898780" cy="1605048"/>
+                      <a:ext cx="3804158" cy="723762"/>
                     </a:xfrm>
                     <a:prstGeom prst="rect">
                       <a:avLst/>
@@ -2134,15 +2441,24 @@
           </wp:inline>
         </w:drawing>
       </w:r>
-      <w:r>
-        <w:rPr>
+    </w:p>
+    <w:p>
+      <w:pPr>
+        <w:ind w:left="1060"/>
+        <w:rPr>
+          <w:lang w:val="ru-RU"/>
+        </w:rPr>
+      </w:pPr>
+      <w:r>
+        <w:rPr>
+          <w:noProof/>
           <w:lang w:val="ru-RU"/>
         </w:rPr>
         <w:drawing>
-          <wp:inline distT="0" distB="0" distL="0" distR="0" wp14:anchorId="6269B8A8" wp14:editId="0CDDDDD3">
-            <wp:extent cx="3045041" cy="1205099"/>
-            <wp:effectExtent l="0" t="0" r="3175" b="1905"/>
-            <wp:docPr id="22" name="Рисунок 22"/>
+          <wp:inline distT="0" distB="0" distL="0" distR="0" wp14:anchorId="370AE3AC" wp14:editId="76493B42">
+            <wp:extent cx="2853948" cy="1580225"/>
+            <wp:effectExtent l="0" t="0" r="3810" b="0"/>
+            <wp:docPr id="21" name="Рисунок 21"/>
             <wp:cNvGraphicFramePr>
               <a:graphicFrameLocks xmlns:a="http://schemas.openxmlformats.org/drawingml/2006/main" noChangeAspect="1"/>
             </wp:cNvGraphicFramePr>
@@ -2162,7 +2478,7 @@
                   <pic:spPr>
                     <a:xfrm>
                       <a:off x="0" y="0"/>
-                      <a:ext cx="3132758" cy="1239814"/>
+                      <a:ext cx="2898780" cy="1605048"/>
                     </a:xfrm>
                     <a:prstGeom prst="rect">
                       <a:avLst/>
@@ -2174,29 +2490,16 @@
           </wp:inline>
         </w:drawing>
       </w:r>
-    </w:p>
-    <w:p>
-      <w:pPr>
-        <w:ind w:firstLine="700"/>
-        <w:rPr>
-          <w:lang w:val="ru-RU"/>
-        </w:rPr>
-        <w:sectPr>
-          <w:pgSz w:w="11906" w:h="16838"/>
-          <w:pgMar w:top="720" w:right="720" w:bottom="720" w:left="720" w:header="708" w:footer="708" w:gutter="0"/>
-          <w:cols w:space="708"/>
-          <w:docGrid w:linePitch="381"/>
-        </w:sectPr>
-      </w:pPr>
-      <w:r>
-        <w:rPr>
+      <w:r>
+        <w:rPr>
+          <w:noProof/>
           <w:lang w:val="ru-RU"/>
         </w:rPr>
         <w:drawing>
-          <wp:inline distT="0" distB="0" distL="0" distR="0" wp14:anchorId="313CCA0E" wp14:editId="666CC505">
-            <wp:extent cx="3604334" cy="1739515"/>
-            <wp:effectExtent l="0" t="0" r="2540" b="635"/>
-            <wp:docPr id="23" name="Рисунок 23"/>
+          <wp:inline distT="0" distB="0" distL="0" distR="0" wp14:anchorId="6269B8A8" wp14:editId="0CDDDDD3">
+            <wp:extent cx="3045041" cy="1205099"/>
+            <wp:effectExtent l="0" t="0" r="3175" b="1905"/>
+            <wp:docPr id="22" name="Рисунок 22"/>
             <wp:cNvGraphicFramePr>
               <a:graphicFrameLocks xmlns:a="http://schemas.openxmlformats.org/drawingml/2006/main" noChangeAspect="1"/>
             </wp:cNvGraphicFramePr>
@@ -2216,7 +2519,7 @@
                   <pic:spPr>
                     <a:xfrm>
                       <a:off x="0" y="0"/>
-                      <a:ext cx="3638007" cy="1755766"/>
+                      <a:ext cx="3132758" cy="1239814"/>
                     </a:xfrm>
                     <a:prstGeom prst="rect">
                       <a:avLst/>
@@ -2231,59 +2534,21 @@
     </w:p>
     <w:p>
       <w:pPr>
-        <w:pStyle w:val="a5"/>
-        <w:numPr>
-          <w:ilvl w:val="0"/>
-          <w:numId w:val="16"/>
-        </w:numPr>
-        <w:spacing w:after="0" w:line="240" w:lineRule="auto"/>
-        <w:rPr>
-          <w:rFonts w:cs="Times New Roman"/>
-          <w:sz w:val="24"/>
-          <w:lang w:val="ru-RU"/>
-        </w:rPr>
-      </w:pPr>
-      <w:r>
-        <w:rPr>
-          <w:rFonts w:cs="Times New Roman"/>
-          <w:sz w:val="24"/>
-          <w:lang w:val="ru-RU"/>
-        </w:rPr>
-        <w:lastRenderedPageBreak/>
-        <w:t>Масштабирование данных</w:t>
-      </w:r>
-    </w:p>
-    <w:p>
-      <w:pPr>
-        <w:spacing w:after="0" w:line="240" w:lineRule="auto"/>
-        <w:rPr>
-          <w:rFonts w:cs="Times New Roman"/>
-          <w:sz w:val="24"/>
-          <w:lang w:val="ru-RU"/>
-        </w:rPr>
-      </w:pPr>
-    </w:p>
-    <w:p>
-      <w:pPr>
-        <w:spacing w:after="0" w:line="240" w:lineRule="auto"/>
-        <w:ind w:left="708"/>
-        <w:rPr>
-          <w:rFonts w:cs="Times New Roman"/>
-          <w:sz w:val="24"/>
-          <w:lang w:val="ru-RU"/>
-        </w:rPr>
-      </w:pPr>
-      <w:r>
-        <w:rPr>
-          <w:rFonts w:cs="Times New Roman"/>
-          <w:sz w:val="24"/>
+        <w:ind w:firstLine="700"/>
+        <w:rPr>
+          <w:lang w:val="ru-RU"/>
+        </w:rPr>
+      </w:pPr>
+      <w:r>
+        <w:rPr>
+          <w:noProof/>
           <w:lang w:val="ru-RU"/>
         </w:rPr>
         <w:drawing>
-          <wp:inline distT="0" distB="0" distL="0" distR="0" wp14:anchorId="56B919C8" wp14:editId="39E730DE">
-            <wp:extent cx="5301390" cy="712693"/>
-            <wp:effectExtent l="0" t="0" r="0" b="0"/>
-            <wp:docPr id="24" name="Рисунок 24"/>
+          <wp:inline distT="0" distB="0" distL="0" distR="0" wp14:anchorId="313CCA0E" wp14:editId="666CC505">
+            <wp:extent cx="3604334" cy="1739515"/>
+            <wp:effectExtent l="0" t="0" r="2540" b="635"/>
+            <wp:docPr id="23" name="Рисунок 23"/>
             <wp:cNvGraphicFramePr>
               <a:graphicFrameLocks xmlns:a="http://schemas.openxmlformats.org/drawingml/2006/main" noChangeAspect="1"/>
             </wp:cNvGraphicFramePr>
@@ -2303,7 +2568,7 @@
                   <pic:spPr>
                     <a:xfrm>
                       <a:off x="0" y="0"/>
-                      <a:ext cx="5500143" cy="739412"/>
+                      <a:ext cx="3638007" cy="1755766"/>
                     </a:xfrm>
                     <a:prstGeom prst="rect">
                       <a:avLst/>
@@ -2319,6 +2584,56 @@
     <w:p>
       <w:pPr>
         <w:spacing w:after="0" w:line="240" w:lineRule="auto"/>
+        <w:rPr>
+          <w:lang w:val="ru-RU"/>
+        </w:rPr>
+      </w:pPr>
+      <w:r>
+        <w:rPr>
+          <w:lang w:val="ru-RU"/>
+        </w:rPr>
+        <w:br w:type="page"/>
+      </w:r>
+      <w:bookmarkStart w:id="0" w:name="_GoBack"/>
+      <w:bookmarkEnd w:id="0"/>
+    </w:p>
+    <w:p>
+      <w:pPr>
+        <w:pStyle w:val="a5"/>
+        <w:numPr>
+          <w:ilvl w:val="0"/>
+          <w:numId w:val="16"/>
+        </w:numPr>
+        <w:spacing w:after="0" w:line="240" w:lineRule="auto"/>
+        <w:rPr>
+          <w:rFonts w:cs="Times New Roman"/>
+          <w:sz w:val="24"/>
+          <w:lang w:val="ru-RU"/>
+        </w:rPr>
+      </w:pPr>
+      <w:r>
+        <w:rPr>
+          <w:rFonts w:cs="Times New Roman"/>
+          <w:sz w:val="24"/>
+          <w:lang w:val="ru-RU"/>
+        </w:rPr>
+        <w:lastRenderedPageBreak/>
+        <w:t>Масштабирование данных</w:t>
+      </w:r>
+    </w:p>
+    <w:p>
+      <w:pPr>
+        <w:spacing w:after="0" w:line="240" w:lineRule="auto"/>
+        <w:rPr>
+          <w:rFonts w:cs="Times New Roman"/>
+          <w:sz w:val="24"/>
+          <w:lang w:val="ru-RU"/>
+        </w:rPr>
+      </w:pPr>
+    </w:p>
+    <w:p>
+      <w:pPr>
+        <w:spacing w:after="0" w:line="240" w:lineRule="auto"/>
         <w:ind w:left="708"/>
         <w:rPr>
           <w:rFonts w:cs="Times New Roman"/>
@@ -2329,22 +2644,15 @@
       <w:r>
         <w:rPr>
           <w:rFonts w:cs="Times New Roman"/>
+          <w:noProof/>
           <w:sz w:val="24"/>
           <w:lang w:val="ru-RU"/>
         </w:rPr>
-        <w:t xml:space="preserve"> </w:t>
-      </w:r>
-      <w:r>
-        <w:rPr>
-          <w:rFonts w:cs="Times New Roman"/>
-          <w:sz w:val="24"/>
-          <w:lang w:val="ru-RU"/>
-        </w:rPr>
         <w:drawing>
-          <wp:inline distT="0" distB="0" distL="0" distR="0" wp14:anchorId="29357234" wp14:editId="5E3E0355">
-            <wp:extent cx="2601762" cy="2077375"/>
-            <wp:effectExtent l="0" t="0" r="1905" b="5715"/>
-            <wp:docPr id="25" name="Рисунок 25"/>
+          <wp:inline distT="0" distB="0" distL="0" distR="0" wp14:anchorId="56B919C8" wp14:editId="39E730DE">
+            <wp:extent cx="5301390" cy="712693"/>
+            <wp:effectExtent l="0" t="0" r="0" b="0"/>
+            <wp:docPr id="24" name="Рисунок 24"/>
             <wp:cNvGraphicFramePr>
               <a:graphicFrameLocks xmlns:a="http://schemas.openxmlformats.org/drawingml/2006/main" noChangeAspect="1"/>
             </wp:cNvGraphicFramePr>
@@ -2364,7 +2672,7 @@
                   <pic:spPr>
                     <a:xfrm>
                       <a:off x="0" y="0"/>
-                      <a:ext cx="2631232" cy="2100905"/>
+                      <a:ext cx="5500143" cy="739412"/>
                     </a:xfrm>
                     <a:prstGeom prst="rect">
                       <a:avLst/>
@@ -2376,25 +2684,37 @@
           </wp:inline>
         </w:drawing>
       </w:r>
-      <w:r>
+    </w:p>
+    <w:p>
+      <w:pPr>
+        <w:spacing w:after="0" w:line="240" w:lineRule="auto"/>
+        <w:ind w:left="708"/>
         <w:rPr>
           <w:rFonts w:cs="Times New Roman"/>
           <w:sz w:val="24"/>
           <w:lang w:val="ru-RU"/>
         </w:rPr>
-        <w:t xml:space="preserve">  </w:t>
-      </w:r>
+      </w:pPr>
       <w:r>
         <w:rPr>
           <w:rFonts w:cs="Times New Roman"/>
           <w:sz w:val="24"/>
           <w:lang w:val="ru-RU"/>
         </w:rPr>
+        <w:t xml:space="preserve"> </w:t>
+      </w:r>
+      <w:r>
+        <w:rPr>
+          <w:rFonts w:cs="Times New Roman"/>
+          <w:noProof/>
+          <w:sz w:val="24"/>
+          <w:lang w:val="ru-RU"/>
+        </w:rPr>
         <w:drawing>
-          <wp:inline distT="0" distB="0" distL="0" distR="0" wp14:anchorId="7AA4AB5D" wp14:editId="657A979B">
-            <wp:extent cx="2574524" cy="2082239"/>
-            <wp:effectExtent l="0" t="0" r="3810" b="635"/>
-            <wp:docPr id="26" name="Рисунок 26"/>
+          <wp:inline distT="0" distB="0" distL="0" distR="0" wp14:anchorId="29357234" wp14:editId="5E3E0355">
+            <wp:extent cx="2334915" cy="1864311"/>
+            <wp:effectExtent l="0" t="0" r="1905" b="3175"/>
+            <wp:docPr id="25" name="Рисунок 25"/>
             <wp:cNvGraphicFramePr>
               <a:graphicFrameLocks xmlns:a="http://schemas.openxmlformats.org/drawingml/2006/main" noChangeAspect="1"/>
             </wp:cNvGraphicFramePr>
@@ -2414,7 +2734,7 @@
                   <pic:spPr>
                     <a:xfrm>
                       <a:off x="0" y="0"/>
-                      <a:ext cx="2617828" cy="2117263"/>
+                      <a:ext cx="2395965" cy="1913056"/>
                     </a:xfrm>
                     <a:prstGeom prst="rect">
                       <a:avLst/>
@@ -2426,26 +2746,26 @@
           </wp:inline>
         </w:drawing>
       </w:r>
-    </w:p>
-    <w:p>
-      <w:pPr>
-        <w:spacing w:after="0" w:line="240" w:lineRule="auto"/>
-        <w:ind w:left="708"/>
-        <w:rPr>
+      <w:r>
+        <w:rPr>
+          <w:rFonts w:cs="Times New Roman"/>
+          <w:sz w:val="24"/>
+          <w:lang w:val="ru-RU"/>
+        </w:rPr>
+        <w:t xml:space="preserve">  </w:t>
+      </w:r>
+      <w:r>
+        <w:rPr>
+          <w:rFonts w:cs="Times New Roman"/>
           <w:noProof/>
-          <w:lang w:val="ru-RU"/>
-        </w:rPr>
-      </w:pPr>
-      <w:r>
-        <w:rPr>
-          <w:noProof/>
+          <w:sz w:val="24"/>
           <w:lang w:val="ru-RU"/>
         </w:rPr>
         <w:drawing>
-          <wp:inline distT="0" distB="0" distL="0" distR="0" wp14:anchorId="79B406A4" wp14:editId="7A3CC572">
-            <wp:extent cx="5290857" cy="614722"/>
-            <wp:effectExtent l="0" t="0" r="5080" b="0"/>
-            <wp:docPr id="28" name="Рисунок 28"/>
+          <wp:inline distT="0" distB="0" distL="0" distR="0" wp14:anchorId="7AA4AB5D" wp14:editId="657A979B">
+            <wp:extent cx="2343471" cy="1895367"/>
+            <wp:effectExtent l="0" t="0" r="0" b="0"/>
+            <wp:docPr id="26" name="Рисунок 26"/>
             <wp:cNvGraphicFramePr>
               <a:graphicFrameLocks xmlns:a="http://schemas.openxmlformats.org/drawingml/2006/main" noChangeAspect="1"/>
             </wp:cNvGraphicFramePr>
@@ -2465,7 +2785,7 @@
                   <pic:spPr>
                     <a:xfrm>
                       <a:off x="0" y="0"/>
-                      <a:ext cx="5414745" cy="629116"/>
+                      <a:ext cx="2387688" cy="1931129"/>
                     </a:xfrm>
                     <a:prstGeom prst="rect">
                       <a:avLst/>
@@ -2483,22 +2803,20 @@
         <w:spacing w:after="0" w:line="240" w:lineRule="auto"/>
         <w:ind w:left="708"/>
         <w:rPr>
-          <w:rFonts w:cs="Times New Roman"/>
-          <w:sz w:val="24"/>
-          <w:lang w:val="ru-RU"/>
-        </w:rPr>
-      </w:pPr>
-      <w:r>
-        <w:rPr>
-          <w:rFonts w:cs="Times New Roman"/>
-          <w:sz w:val="24"/>
+          <w:noProof/>
+          <w:lang w:val="ru-RU"/>
+        </w:rPr>
+      </w:pPr>
+      <w:r>
+        <w:rPr>
+          <w:noProof/>
           <w:lang w:val="ru-RU"/>
         </w:rPr>
         <w:drawing>
-          <wp:inline distT="0" distB="0" distL="0" distR="0" wp14:anchorId="0A1EA41A" wp14:editId="555D11B7">
-            <wp:extent cx="2637106" cy="2086274"/>
+          <wp:inline distT="0" distB="0" distL="0" distR="0" wp14:anchorId="79B406A4" wp14:editId="7A3CC572">
+            <wp:extent cx="5290857" cy="614722"/>
             <wp:effectExtent l="0" t="0" r="5080" b="0"/>
-            <wp:docPr id="29" name="Рисунок 29"/>
+            <wp:docPr id="28" name="Рисунок 28"/>
             <wp:cNvGraphicFramePr>
               <a:graphicFrameLocks xmlns:a="http://schemas.openxmlformats.org/drawingml/2006/main" noChangeAspect="1"/>
             </wp:cNvGraphicFramePr>
@@ -2518,7 +2836,7 @@
                   <pic:spPr>
                     <a:xfrm>
                       <a:off x="0" y="0"/>
-                      <a:ext cx="2676064" cy="2117094"/>
+                      <a:ext cx="5414745" cy="629116"/>
                     </a:xfrm>
                     <a:prstGeom prst="rect">
                       <a:avLst/>
@@ -2530,23 +2848,29 @@
           </wp:inline>
         </w:drawing>
       </w:r>
-      <w:r>
-        <w:rPr>
+    </w:p>
+    <w:p>
+      <w:pPr>
+        <w:spacing w:after="0" w:line="240" w:lineRule="auto"/>
+        <w:ind w:left="708"/>
+        <w:rPr>
+          <w:rFonts w:cs="Times New Roman"/>
+          <w:sz w:val="24"/>
+          <w:lang w:val="ru-RU"/>
+        </w:rPr>
+      </w:pPr>
+      <w:r>
+        <w:rPr>
+          <w:rFonts w:cs="Times New Roman"/>
           <w:noProof/>
-        </w:rPr>
-        <w:t xml:space="preserve"> </w:t>
-      </w:r>
-      <w:r>
-        <w:rPr>
-          <w:rFonts w:cs="Times New Roman"/>
           <w:sz w:val="24"/>
           <w:lang w:val="ru-RU"/>
         </w:rPr>
         <w:drawing>
-          <wp:inline distT="0" distB="0" distL="0" distR="0" wp14:anchorId="2B061FB5" wp14:editId="51625227">
-            <wp:extent cx="2600886" cy="2069816"/>
-            <wp:effectExtent l="0" t="0" r="3175" b="635"/>
-            <wp:docPr id="30" name="Рисунок 30"/>
+          <wp:inline distT="0" distB="0" distL="0" distR="0" wp14:anchorId="0A1EA41A" wp14:editId="555D11B7">
+            <wp:extent cx="2637106" cy="2086274"/>
+            <wp:effectExtent l="0" t="0" r="5080" b="0"/>
+            <wp:docPr id="29" name="Рисунок 29"/>
             <wp:cNvGraphicFramePr>
               <a:graphicFrameLocks xmlns:a="http://schemas.openxmlformats.org/drawingml/2006/main" noChangeAspect="1"/>
             </wp:cNvGraphicFramePr>
@@ -2566,7 +2890,7 @@
                   <pic:spPr>
                     <a:xfrm>
                       <a:off x="0" y="0"/>
-                      <a:ext cx="2634116" cy="2096261"/>
+                      <a:ext cx="2676064" cy="2117094"/>
                     </a:xfrm>
                     <a:prstGeom prst="rect">
                       <a:avLst/>
@@ -2578,73 +2902,24 @@
           </wp:inline>
         </w:drawing>
       </w:r>
-    </w:p>
-    <w:p>
-      <w:pPr>
-        <w:spacing w:after="0" w:line="240" w:lineRule="auto"/>
-        <w:ind w:left="708"/>
-        <w:rPr>
-          <w:rFonts w:cs="Times New Roman"/>
+      <w:r>
+        <w:rPr>
+          <w:noProof/>
+        </w:rPr>
+        <w:t xml:space="preserve"> </w:t>
+      </w:r>
+      <w:r>
+        <w:rPr>
+          <w:rFonts w:cs="Times New Roman"/>
+          <w:noProof/>
           <w:sz w:val="24"/>
           <w:lang w:val="ru-RU"/>
         </w:rPr>
-      </w:pPr>
-    </w:p>
-    <w:p>
-      <w:pPr>
-        <w:pStyle w:val="a5"/>
-        <w:numPr>
-          <w:ilvl w:val="0"/>
-          <w:numId w:val="16"/>
-        </w:numPr>
-        <w:spacing w:after="0" w:line="240" w:lineRule="auto"/>
-        <w:rPr>
-          <w:rFonts w:cs="Times New Roman"/>
-          <w:sz w:val="24"/>
-          <w:lang w:val="ru-RU"/>
-        </w:rPr>
-      </w:pPr>
-      <w:r>
-        <w:rPr>
-          <w:rFonts w:cs="Times New Roman"/>
-          <w:sz w:val="24"/>
-          <w:lang w:val="ru-RU"/>
-        </w:rPr>
-        <w:t>Нормализация</w:t>
-      </w:r>
-    </w:p>
-    <w:p>
-      <w:pPr>
-        <w:spacing w:after="0" w:line="240" w:lineRule="auto"/>
-        <w:ind w:left="700"/>
-        <w:rPr>
-          <w:rFonts w:cs="Times New Roman"/>
-          <w:sz w:val="24"/>
-          <w:lang w:val="ru-RU"/>
-        </w:rPr>
-      </w:pPr>
-    </w:p>
-    <w:p>
-      <w:pPr>
-        <w:spacing w:after="0" w:line="240" w:lineRule="auto"/>
-        <w:ind w:left="700"/>
-        <w:rPr>
-          <w:rFonts w:cs="Times New Roman"/>
-          <w:sz w:val="24"/>
-          <w:lang w:val="ru-RU"/>
-        </w:rPr>
-      </w:pPr>
-      <w:r>
-        <w:rPr>
-          <w:rFonts w:cs="Times New Roman"/>
-          <w:sz w:val="24"/>
-          <w:lang w:val="ru-RU"/>
-        </w:rPr>
         <w:drawing>
-          <wp:inline distT="0" distB="0" distL="0" distR="0" wp14:anchorId="1539E858" wp14:editId="3CD4B3FD">
-            <wp:extent cx="5345529" cy="450483"/>
-            <wp:effectExtent l="0" t="0" r="1270" b="0"/>
-            <wp:docPr id="32" name="Рисунок 32"/>
+          <wp:inline distT="0" distB="0" distL="0" distR="0" wp14:anchorId="2B061FB5" wp14:editId="51625227">
+            <wp:extent cx="2600886" cy="2069816"/>
+            <wp:effectExtent l="0" t="0" r="3175" b="635"/>
+            <wp:docPr id="30" name="Рисунок 30"/>
             <wp:cNvGraphicFramePr>
               <a:graphicFrameLocks xmlns:a="http://schemas.openxmlformats.org/drawingml/2006/main" noChangeAspect="1"/>
             </wp:cNvGraphicFramePr>
@@ -2664,7 +2939,7 @@
                   <pic:spPr>
                     <a:xfrm>
                       <a:off x="0" y="0"/>
-                      <a:ext cx="5994202" cy="505149"/>
+                      <a:ext cx="2634116" cy="2096261"/>
                     </a:xfrm>
                     <a:prstGeom prst="rect">
                       <a:avLst/>
@@ -2680,6 +2955,40 @@
     <w:p>
       <w:pPr>
         <w:spacing w:after="0" w:line="240" w:lineRule="auto"/>
+        <w:ind w:left="708"/>
+        <w:rPr>
+          <w:rFonts w:cs="Times New Roman"/>
+          <w:sz w:val="24"/>
+          <w:lang w:val="ru-RU"/>
+        </w:rPr>
+      </w:pPr>
+    </w:p>
+    <w:p>
+      <w:pPr>
+        <w:pStyle w:val="a5"/>
+        <w:numPr>
+          <w:ilvl w:val="0"/>
+          <w:numId w:val="16"/>
+        </w:numPr>
+        <w:spacing w:after="0" w:line="240" w:lineRule="auto"/>
+        <w:rPr>
+          <w:rFonts w:cs="Times New Roman"/>
+          <w:sz w:val="24"/>
+          <w:lang w:val="ru-RU"/>
+        </w:rPr>
+      </w:pPr>
+      <w:r>
+        <w:rPr>
+          <w:rFonts w:cs="Times New Roman"/>
+          <w:sz w:val="24"/>
+          <w:lang w:val="ru-RU"/>
+        </w:rPr>
+        <w:t>Нормализация</w:t>
+      </w:r>
+    </w:p>
+    <w:p>
+      <w:pPr>
+        <w:spacing w:after="0" w:line="240" w:lineRule="auto"/>
         <w:ind w:left="700"/>
         <w:rPr>
           <w:rFonts w:cs="Times New Roman"/>
@@ -2687,17 +2996,29 @@
           <w:lang w:val="ru-RU"/>
         </w:rPr>
       </w:pPr>
-      <w:r>
+    </w:p>
+    <w:p>
+      <w:pPr>
+        <w:spacing w:after="0" w:line="240" w:lineRule="auto"/>
+        <w:ind w:left="700"/>
         <w:rPr>
           <w:rFonts w:cs="Times New Roman"/>
           <w:sz w:val="24"/>
           <w:lang w:val="ru-RU"/>
         </w:rPr>
+      </w:pPr>
+      <w:r>
+        <w:rPr>
+          <w:rFonts w:cs="Times New Roman"/>
+          <w:noProof/>
+          <w:sz w:val="24"/>
+          <w:lang w:val="ru-RU"/>
+        </w:rPr>
         <w:drawing>
-          <wp:inline distT="0" distB="0" distL="0" distR="0" wp14:anchorId="55DC1765" wp14:editId="2DB034BB">
-            <wp:extent cx="2633998" cy="2130640"/>
-            <wp:effectExtent l="0" t="0" r="0" b="3175"/>
-            <wp:docPr id="33" name="Рисунок 33"/>
+          <wp:inline distT="0" distB="0" distL="0" distR="0" wp14:anchorId="1539E858" wp14:editId="3CD4B3FD">
+            <wp:extent cx="5345529" cy="450483"/>
+            <wp:effectExtent l="0" t="0" r="1270" b="0"/>
+            <wp:docPr id="32" name="Рисунок 32"/>
             <wp:cNvGraphicFramePr>
               <a:graphicFrameLocks xmlns:a="http://schemas.openxmlformats.org/drawingml/2006/main" noChangeAspect="1"/>
             </wp:cNvGraphicFramePr>
@@ -2717,7 +3038,7 @@
                   <pic:spPr>
                     <a:xfrm>
                       <a:off x="0" y="0"/>
-                      <a:ext cx="2670358" cy="2160052"/>
+                      <a:ext cx="5994202" cy="505149"/>
                     </a:xfrm>
                     <a:prstGeom prst="rect">
                       <a:avLst/>
@@ -2729,23 +3050,29 @@
           </wp:inline>
         </w:drawing>
       </w:r>
-      <w:r>
-        <w:rPr>
+    </w:p>
+    <w:p>
+      <w:pPr>
+        <w:spacing w:after="0" w:line="240" w:lineRule="auto"/>
+        <w:ind w:left="700"/>
+        <w:rPr>
+          <w:rFonts w:cs="Times New Roman"/>
+          <w:sz w:val="24"/>
+          <w:lang w:val="ru-RU"/>
+        </w:rPr>
+      </w:pPr>
+      <w:r>
+        <w:rPr>
+          <w:rFonts w:cs="Times New Roman"/>
           <w:noProof/>
-        </w:rPr>
-        <w:t xml:space="preserve"> </w:t>
-      </w:r>
-      <w:r>
-        <w:rPr>
-          <w:rFonts w:cs="Times New Roman"/>
           <w:sz w:val="24"/>
           <w:lang w:val="ru-RU"/>
         </w:rPr>
         <w:drawing>
-          <wp:inline distT="0" distB="0" distL="0" distR="0" wp14:anchorId="7CC93E4D" wp14:editId="6413B92F">
-            <wp:extent cx="2673746" cy="2130641"/>
-            <wp:effectExtent l="0" t="0" r="6350" b="3175"/>
-            <wp:docPr id="34" name="Рисунок 34"/>
+          <wp:inline distT="0" distB="0" distL="0" distR="0" wp14:anchorId="55DC1765" wp14:editId="2DB034BB">
+            <wp:extent cx="2633998" cy="2130640"/>
+            <wp:effectExtent l="0" t="0" r="0" b="3175"/>
+            <wp:docPr id="33" name="Рисунок 33"/>
             <wp:cNvGraphicFramePr>
               <a:graphicFrameLocks xmlns:a="http://schemas.openxmlformats.org/drawingml/2006/main" noChangeAspect="1"/>
             </wp:cNvGraphicFramePr>
@@ -2765,6 +3092,55 @@
                   <pic:spPr>
                     <a:xfrm>
                       <a:off x="0" y="0"/>
+                      <a:ext cx="2670358" cy="2160052"/>
+                    </a:xfrm>
+                    <a:prstGeom prst="rect">
+                      <a:avLst/>
+                    </a:prstGeom>
+                  </pic:spPr>
+                </pic:pic>
+              </a:graphicData>
+            </a:graphic>
+          </wp:inline>
+        </w:drawing>
+      </w:r>
+      <w:r>
+        <w:rPr>
+          <w:noProof/>
+        </w:rPr>
+        <w:t xml:space="preserve"> </w:t>
+      </w:r>
+      <w:r>
+        <w:rPr>
+          <w:rFonts w:cs="Times New Roman"/>
+          <w:noProof/>
+          <w:sz w:val="24"/>
+          <w:lang w:val="ru-RU"/>
+        </w:rPr>
+        <w:drawing>
+          <wp:inline distT="0" distB="0" distL="0" distR="0" wp14:anchorId="7CC93E4D" wp14:editId="6413B92F">
+            <wp:extent cx="2673746" cy="2130641"/>
+            <wp:effectExtent l="0" t="0" r="6350" b="3175"/>
+            <wp:docPr id="34" name="Рисунок 34"/>
+            <wp:cNvGraphicFramePr>
+              <a:graphicFrameLocks xmlns:a="http://schemas.openxmlformats.org/drawingml/2006/main" noChangeAspect="1"/>
+            </wp:cNvGraphicFramePr>
+            <a:graphic xmlns:a="http://schemas.openxmlformats.org/drawingml/2006/main">
+              <a:graphicData uri="http://schemas.openxmlformats.org/drawingml/2006/picture">
+                <pic:pic xmlns:pic="http://schemas.openxmlformats.org/drawingml/2006/picture">
+                  <pic:nvPicPr>
+                    <pic:cNvPr id="1" name=""/>
+                    <pic:cNvPicPr/>
+                  </pic:nvPicPr>
+                  <pic:blipFill>
+                    <a:blip r:embed="rId36"/>
+                    <a:stretch>
+                      <a:fillRect/>
+                    </a:stretch>
+                  </pic:blipFill>
+                  <pic:spPr>
+                    <a:xfrm>
+                      <a:off x="0" y="0"/>
                       <a:ext cx="2708974" cy="2158713"/>
                     </a:xfrm>
                     <a:prstGeom prst="rect">
@@ -4528,6 +4904,155 @@
     </w:lvl>
   </w:abstractNum>
   <w:abstractNum w:abstractNumId="15" w15:restartNumberingAfterBreak="0">
+    <w:nsid w:val="74814D2A"/>
+    <w:multiLevelType w:val="multilevel"/>
+    <w:tmpl w:val="11184452"/>
+    <w:lvl w:ilvl="0">
+      <w:start w:val="1"/>
+      <w:numFmt w:val="bullet"/>
+      <w:lvlText w:val=""/>
+      <w:lvlJc w:val="left"/>
+      <w:pPr>
+        <w:tabs>
+          <w:tab w:val="num" w:pos="720"/>
+        </w:tabs>
+        <w:ind w:left="720" w:hanging="360"/>
+      </w:pPr>
+      <w:rPr>
+        <w:rFonts w:ascii="Symbol" w:hAnsi="Symbol" w:hint="default"/>
+        <w:sz w:val="20"/>
+      </w:rPr>
+    </w:lvl>
+    <w:lvl w:ilvl="1" w:tentative="1">
+      <w:start w:val="1"/>
+      <w:numFmt w:val="bullet"/>
+      <w:lvlText w:val="o"/>
+      <w:lvlJc w:val="left"/>
+      <w:pPr>
+        <w:tabs>
+          <w:tab w:val="num" w:pos="1440"/>
+        </w:tabs>
+        <w:ind w:left="1440" w:hanging="360"/>
+      </w:pPr>
+      <w:rPr>
+        <w:rFonts w:ascii="Courier New" w:hAnsi="Courier New" w:hint="default"/>
+        <w:sz w:val="20"/>
+      </w:rPr>
+    </w:lvl>
+    <w:lvl w:ilvl="2" w:tentative="1">
+      <w:start w:val="1"/>
+      <w:numFmt w:val="bullet"/>
+      <w:lvlText w:val=""/>
+      <w:lvlJc w:val="left"/>
+      <w:pPr>
+        <w:tabs>
+          <w:tab w:val="num" w:pos="2160"/>
+        </w:tabs>
+        <w:ind w:left="2160" w:hanging="360"/>
+      </w:pPr>
+      <w:rPr>
+        <w:rFonts w:ascii="Wingdings" w:hAnsi="Wingdings" w:hint="default"/>
+        <w:sz w:val="20"/>
+      </w:rPr>
+    </w:lvl>
+    <w:lvl w:ilvl="3" w:tentative="1">
+      <w:start w:val="1"/>
+      <w:numFmt w:val="bullet"/>
+      <w:lvlText w:val=""/>
+      <w:lvlJc w:val="left"/>
+      <w:pPr>
+        <w:tabs>
+          <w:tab w:val="num" w:pos="2880"/>
+        </w:tabs>
+        <w:ind w:left="2880" w:hanging="360"/>
+      </w:pPr>
+      <w:rPr>
+        <w:rFonts w:ascii="Wingdings" w:hAnsi="Wingdings" w:hint="default"/>
+        <w:sz w:val="20"/>
+      </w:rPr>
+    </w:lvl>
+    <w:lvl w:ilvl="4" w:tentative="1">
+      <w:start w:val="1"/>
+      <w:numFmt w:val="bullet"/>
+      <w:lvlText w:val=""/>
+      <w:lvlJc w:val="left"/>
+      <w:pPr>
+        <w:tabs>
+          <w:tab w:val="num" w:pos="3600"/>
+        </w:tabs>
+        <w:ind w:left="3600" w:hanging="360"/>
+      </w:pPr>
+      <w:rPr>
+        <w:rFonts w:ascii="Wingdings" w:hAnsi="Wingdings" w:hint="default"/>
+        <w:sz w:val="20"/>
+      </w:rPr>
+    </w:lvl>
+    <w:lvl w:ilvl="5" w:tentative="1">
+      <w:start w:val="1"/>
+      <w:numFmt w:val="bullet"/>
+      <w:lvlText w:val=""/>
+      <w:lvlJc w:val="left"/>
+      <w:pPr>
+        <w:tabs>
+          <w:tab w:val="num" w:pos="4320"/>
+        </w:tabs>
+        <w:ind w:left="4320" w:hanging="360"/>
+      </w:pPr>
+      <w:rPr>
+        <w:rFonts w:ascii="Wingdings" w:hAnsi="Wingdings" w:hint="default"/>
+        <w:sz w:val="20"/>
+      </w:rPr>
+    </w:lvl>
+    <w:lvl w:ilvl="6" w:tentative="1">
+      <w:start w:val="1"/>
+      <w:numFmt w:val="bullet"/>
+      <w:lvlText w:val=""/>
+      <w:lvlJc w:val="left"/>
+      <w:pPr>
+        <w:tabs>
+          <w:tab w:val="num" w:pos="5040"/>
+        </w:tabs>
+        <w:ind w:left="5040" w:hanging="360"/>
+      </w:pPr>
+      <w:rPr>
+        <w:rFonts w:ascii="Wingdings" w:hAnsi="Wingdings" w:hint="default"/>
+        <w:sz w:val="20"/>
+      </w:rPr>
+    </w:lvl>
+    <w:lvl w:ilvl="7" w:tentative="1">
+      <w:start w:val="1"/>
+      <w:numFmt w:val="bullet"/>
+      <w:lvlText w:val=""/>
+      <w:lvlJc w:val="left"/>
+      <w:pPr>
+        <w:tabs>
+          <w:tab w:val="num" w:pos="5760"/>
+        </w:tabs>
+        <w:ind w:left="5760" w:hanging="360"/>
+      </w:pPr>
+      <w:rPr>
+        <w:rFonts w:ascii="Wingdings" w:hAnsi="Wingdings" w:hint="default"/>
+        <w:sz w:val="20"/>
+      </w:rPr>
+    </w:lvl>
+    <w:lvl w:ilvl="8" w:tentative="1">
+      <w:start w:val="1"/>
+      <w:numFmt w:val="bullet"/>
+      <w:lvlText w:val=""/>
+      <w:lvlJc w:val="left"/>
+      <w:pPr>
+        <w:tabs>
+          <w:tab w:val="num" w:pos="6480"/>
+        </w:tabs>
+        <w:ind w:left="6480" w:hanging="360"/>
+      </w:pPr>
+      <w:rPr>
+        <w:rFonts w:ascii="Wingdings" w:hAnsi="Wingdings" w:hint="default"/>
+        <w:sz w:val="20"/>
+      </w:rPr>
+    </w:lvl>
+  </w:abstractNum>
+  <w:abstractNum w:abstractNumId="16" w15:restartNumberingAfterBreak="0">
     <w:nsid w:val="74D614B8"/>
     <w:multiLevelType w:val="hybridMultilevel"/>
     <w:tmpl w:val="1DEEA100"/>
@@ -4638,6 +5163,119 @@
       <w:rPr>
         <w:rFonts w:ascii="Wingdings" w:hAnsi="Wingdings" w:hint="default"/>
       </w:rPr>
+    </w:lvl>
+  </w:abstractNum>
+  <w:abstractNum w:abstractNumId="17" w15:restartNumberingAfterBreak="0">
+    <w:nsid w:val="7E4E5D5B"/>
+    <w:multiLevelType w:val="multilevel"/>
+    <w:tmpl w:val="5830A5EC"/>
+    <w:lvl w:ilvl="0">
+      <w:start w:val="1"/>
+      <w:numFmt w:val="decimal"/>
+      <w:lvlText w:val="%1."/>
+      <w:lvlJc w:val="left"/>
+      <w:pPr>
+        <w:tabs>
+          <w:tab w:val="num" w:pos="720"/>
+        </w:tabs>
+        <w:ind w:left="720" w:hanging="360"/>
+      </w:pPr>
+    </w:lvl>
+    <w:lvl w:ilvl="1" w:tentative="1">
+      <w:start w:val="1"/>
+      <w:numFmt w:val="decimal"/>
+      <w:lvlText w:val="%2."/>
+      <w:lvlJc w:val="left"/>
+      <w:pPr>
+        <w:tabs>
+          <w:tab w:val="num" w:pos="1440"/>
+        </w:tabs>
+        <w:ind w:left="1440" w:hanging="360"/>
+      </w:pPr>
+    </w:lvl>
+    <w:lvl w:ilvl="2" w:tentative="1">
+      <w:start w:val="1"/>
+      <w:numFmt w:val="decimal"/>
+      <w:lvlText w:val="%3."/>
+      <w:lvlJc w:val="left"/>
+      <w:pPr>
+        <w:tabs>
+          <w:tab w:val="num" w:pos="2160"/>
+        </w:tabs>
+        <w:ind w:left="2160" w:hanging="360"/>
+      </w:pPr>
+    </w:lvl>
+    <w:lvl w:ilvl="3" w:tentative="1">
+      <w:start w:val="1"/>
+      <w:numFmt w:val="decimal"/>
+      <w:lvlText w:val="%4."/>
+      <w:lvlJc w:val="left"/>
+      <w:pPr>
+        <w:tabs>
+          <w:tab w:val="num" w:pos="2880"/>
+        </w:tabs>
+        <w:ind w:left="2880" w:hanging="360"/>
+      </w:pPr>
+    </w:lvl>
+    <w:lvl w:ilvl="4" w:tentative="1">
+      <w:start w:val="1"/>
+      <w:numFmt w:val="decimal"/>
+      <w:lvlText w:val="%5."/>
+      <w:lvlJc w:val="left"/>
+      <w:pPr>
+        <w:tabs>
+          <w:tab w:val="num" w:pos="3600"/>
+        </w:tabs>
+        <w:ind w:left="3600" w:hanging="360"/>
+      </w:pPr>
+    </w:lvl>
+    <w:lvl w:ilvl="5" w:tentative="1">
+      <w:start w:val="1"/>
+      <w:numFmt w:val="decimal"/>
+      <w:lvlText w:val="%6."/>
+      <w:lvlJc w:val="left"/>
+      <w:pPr>
+        <w:tabs>
+          <w:tab w:val="num" w:pos="4320"/>
+        </w:tabs>
+        <w:ind w:left="4320" w:hanging="360"/>
+      </w:pPr>
+    </w:lvl>
+    <w:lvl w:ilvl="6" w:tentative="1">
+      <w:start w:val="1"/>
+      <w:numFmt w:val="decimal"/>
+      <w:lvlText w:val="%7."/>
+      <w:lvlJc w:val="left"/>
+      <w:pPr>
+        <w:tabs>
+          <w:tab w:val="num" w:pos="5040"/>
+        </w:tabs>
+        <w:ind w:left="5040" w:hanging="360"/>
+      </w:pPr>
+    </w:lvl>
+    <w:lvl w:ilvl="7" w:tentative="1">
+      <w:start w:val="1"/>
+      <w:numFmt w:val="decimal"/>
+      <w:lvlText w:val="%8."/>
+      <w:lvlJc w:val="left"/>
+      <w:pPr>
+        <w:tabs>
+          <w:tab w:val="num" w:pos="5760"/>
+        </w:tabs>
+        <w:ind w:left="5760" w:hanging="360"/>
+      </w:pPr>
+    </w:lvl>
+    <w:lvl w:ilvl="8" w:tentative="1">
+      <w:start w:val="1"/>
+      <w:numFmt w:val="decimal"/>
+      <w:lvlText w:val="%9."/>
+      <w:lvlJc w:val="left"/>
+      <w:pPr>
+        <w:tabs>
+          <w:tab w:val="num" w:pos="6480"/>
+        </w:tabs>
+        <w:ind w:left="6480" w:hanging="360"/>
+      </w:pPr>
     </w:lvl>
   </w:abstractNum>
   <w:num w:numId="1">
@@ -4650,7 +5288,7 @@
     <w:abstractNumId w:val="5"/>
   </w:num>
   <w:num w:numId="4">
-    <w:abstractNumId w:val="15"/>
+    <w:abstractNumId w:val="16"/>
   </w:num>
   <w:num w:numId="5">
     <w:abstractNumId w:val="2"/>
@@ -4687,6 +5325,12 @@
   </w:num>
   <w:num w:numId="16">
     <w:abstractNumId w:val="9"/>
+  </w:num>
+  <w:num w:numId="17">
+    <w:abstractNumId w:val="17"/>
+  </w:num>
+  <w:num w:numId="18">
+    <w:abstractNumId w:val="15"/>
   </w:num>
 </w:numbering>
 </file>

</xml_diff>